<commit_message>
Anotaciones tests tema 4
</commit_message>
<xml_diff>
--- a/Tema 3/Tests/TESTS TEMA 3 SOLUCIONADO.docx
+++ b/Tema 3/Tests/TESTS TEMA 3 SOLUCIONADO.docx
@@ -2596,13 +2596,7 @@
         <w:rPr>
           <w:color w:val="EE0000"/>
         </w:rPr>
-        <w:t xml:space="preserve">B. </w:t>
-      </w:r>
-      <w:r>
-        <w:rPr>
-          <w:color w:val="EE0000"/>
-        </w:rPr>
-        <w:t xml:space="preserve">A </w:t>
+        <w:t xml:space="preserve">B. A </w:t>
       </w:r>
       <w:r>
         <w:rPr>
@@ -2754,10 +2748,18 @@
     <w:p/>
     <w:p>
       <w:r>
-        <w:t xml:space="preserve">¿Cuál es la complejidad temporal de backward chaining en una KB m cláusulas de Horn, n </w:t>
+        <w:t xml:space="preserve">¿Cuál es la complejidad temporal de backward chaining en una KB m cláusulas de </w:t>
       </w:r>
       <w:proofErr w:type="spellStart"/>
       <w:r>
+        <w:t>Horn</w:t>
+      </w:r>
+      <w:proofErr w:type="spellEnd"/>
+      <w:r>
+        <w:t xml:space="preserve">, n </w:t>
+      </w:r>
+      <w:proofErr w:type="spellStart"/>
+      <w:r>
         <w:t>sub-objetivos</w:t>
       </w:r>
       <w:proofErr w:type="spellEnd"/>
@@ -2775,13 +2777,7 @@
         <w:rPr>
           <w:color w:val="EE0000"/>
         </w:rPr>
-        <w:t xml:space="preserve">A. </w:t>
-      </w:r>
-      <w:r>
-        <w:rPr>
-          <w:color w:val="EE0000"/>
-        </w:rPr>
-        <w:t xml:space="preserve">O(m * </w:t>
+        <w:t xml:space="preserve">A. O(m * </w:t>
       </w:r>
       <w:proofErr w:type="spellStart"/>
       <w:r>
@@ -2911,13 +2907,7 @@
         <w:rPr>
           <w:color w:val="EE0000"/>
         </w:rPr>
-        <w:t>B.</w:t>
-      </w:r>
-      <w:r>
-        <w:rPr>
-          <w:color w:val="EE0000"/>
-        </w:rPr>
-        <w:t> </w:t>
+        <w:t>B. </w:t>
       </w:r>
       <w:r>
         <w:rPr>
@@ -2996,27 +2986,261 @@
         <w:rPr>
           <w:color w:val="EE0000"/>
         </w:rPr>
+        <w:t xml:space="preserve"> ¬</w:t>
+      </w:r>
+      <w:proofErr w:type="spellStart"/>
+      <w:r>
+        <w:rPr>
+          <w:color w:val="EE0000"/>
+        </w:rPr>
+        <w:t>EfectosAdversos</w:t>
+      </w:r>
+      <w:proofErr w:type="spellEnd"/>
+      <w:r>
+        <w:rPr>
+          <w:color w:val="EE0000"/>
+        </w:rPr>
+        <w:t>(m, p)))]</w:t>
+      </w:r>
+    </w:p>
+    <w:p>
+      <w:r>
+        <w:rPr>
+          <w:rFonts w:ascii="Cambria Math" w:hAnsi="Cambria Math" w:cs="Cambria Math"/>
+        </w:rPr>
+        <w:t xml:space="preserve">C. </w:t>
+      </w:r>
+      <w:r>
+        <w:rPr>
+          <w:rFonts w:ascii="Cambria Math" w:hAnsi="Cambria Math" w:cs="Cambria Math"/>
+        </w:rPr>
+        <w:t>∀</w:t>
+      </w:r>
+      <w:r>
+        <w:t>m, p [(Diagn</w:t>
+      </w:r>
+      <w:r>
+        <w:rPr>
+          <w:rFonts w:ascii="Aptos" w:hAnsi="Aptos" w:cs="Aptos"/>
+        </w:rPr>
+        <w:t>ó</w:t>
+      </w:r>
+      <w:r>
+        <w:t>stico(p,m)</w:t>
+      </w:r>
+      <w:r>
+        <w:rPr>
+          <w:rFonts w:ascii="Cambria Math" w:hAnsi="Cambria Math" w:cs="Cambria Math"/>
+        </w:rPr>
+        <w:t>∨</w:t>
+      </w:r>
+      <w:r>
+        <w:t>(TratadoPreviamente(m,p)</w:t>
+      </w:r>
+      <w:r>
+        <w:rPr>
+          <w:rFonts w:ascii="Cambria Math" w:hAnsi="Cambria Math" w:cs="Cambria Math"/>
+        </w:rPr>
+        <w:t>∧</w:t>
+      </w:r>
+      <w:r>
+        <w:rPr>
+          <w:rFonts w:ascii="Aptos" w:hAnsi="Aptos" w:cs="Aptos"/>
+        </w:rPr>
+        <w:t>¬</w:t>
+      </w:r>
+      <w:r>
+        <w:t xml:space="preserve">EfectosAdversos(m,p))) </w:t>
+      </w:r>
+      <w:r>
+        <w:rPr>
+          <w:rFonts w:ascii="Aptos" w:hAnsi="Aptos" w:cs="Aptos"/>
+        </w:rPr>
+        <w:t>→</w:t>
+      </w:r>
+      <w:r>
         <w:t xml:space="preserve"> </w:t>
       </w:r>
       <w:r>
-        <w:rPr>
+        <w:t>Prescrito(m, p)]</w:t>
+      </w:r>
+    </w:p>
+    <w:p>
+      <w:r>
+        <w:t xml:space="preserve">D. </w:t>
+      </w:r>
+      <w:r>
+        <w:rPr>
+          <w:rFonts w:ascii="Cambria Math" w:hAnsi="Cambria Math" w:cs="Cambria Math"/>
+        </w:rPr>
+        <w:t>∀</w:t>
+      </w:r>
+      <w:r>
+        <w:t xml:space="preserve">m, p [Prescrito(m, p) </w:t>
+      </w:r>
+      <w:r>
+        <w:rPr>
+          <w:rFonts w:ascii="Aptos" w:hAnsi="Aptos" w:cs="Aptos"/>
+        </w:rPr>
+        <w:t>→</w:t>
+      </w:r>
+      <w:r>
+        <w:t xml:space="preserve"> (Diagn</w:t>
+      </w:r>
+      <w:r>
+        <w:rPr>
+          <w:rFonts w:ascii="Aptos" w:hAnsi="Aptos" w:cs="Aptos"/>
+        </w:rPr>
+        <w:t>ó</w:t>
+      </w:r>
+      <w:r>
+        <w:t xml:space="preserve">stico(p, m) </w:t>
+      </w:r>
+      <w:r>
+        <w:rPr>
+          <w:rFonts w:ascii="Cambria Math" w:hAnsi="Cambria Math" w:cs="Cambria Math"/>
+        </w:rPr>
+        <w:t>∨</w:t>
+      </w:r>
+      <w:r>
+        <w:t xml:space="preserve"> </w:t>
+      </w:r>
+      <w:proofErr w:type="spellStart"/>
+      <w:r>
+        <w:t>TratadoPreviamente</w:t>
+      </w:r>
+      <w:proofErr w:type="spellEnd"/>
+      <w:r>
+        <w:t>(m, p))]</w:t>
+      </w:r>
+    </w:p>
+    <w:p/>
+    <w:p>
+      <w:r>
+        <w:t>Considera la sentencia: “Todos los investigadores que publican en revistas de alto impacto son reconocidos, a menos que cometan fraude.”</w:t>
+      </w:r>
+    </w:p>
+    <w:p>
+      <w:pPr>
+        <w:rPr>
+          <w:color w:val="EE0000"/>
+        </w:rPr>
+      </w:pPr>
+      <w:r>
+        <w:rPr>
+          <w:rFonts w:ascii="Cambria Math" w:hAnsi="Cambria Math" w:cs="Cambria Math"/>
+          <w:color w:val="EE0000"/>
+        </w:rPr>
+        <w:t>A. ∀</w:t>
+      </w:r>
+      <w:r>
+        <w:rPr>
+          <w:color w:val="EE0000"/>
+        </w:rPr>
+        <w:t>x [(Investigador(x)</w:t>
+      </w:r>
+      <w:r>
+        <w:rPr>
+          <w:rFonts w:ascii="Cambria Math" w:hAnsi="Cambria Math" w:cs="Cambria Math"/>
+          <w:color w:val="EE0000"/>
+        </w:rPr>
+        <w:t>∧</w:t>
+      </w:r>
+      <w:r>
+        <w:rPr>
+          <w:color w:val="EE0000"/>
+        </w:rPr>
+        <w:t xml:space="preserve">Publica(x, </w:t>
+      </w:r>
+      <w:proofErr w:type="spellStart"/>
+      <w:r>
+        <w:rPr>
+          <w:color w:val="EE0000"/>
+        </w:rPr>
+        <w:t>AltoImpacto</w:t>
+      </w:r>
+      <w:proofErr w:type="spellEnd"/>
+      <w:r>
+        <w:rPr>
+          <w:color w:val="EE0000"/>
+        </w:rPr>
+        <w:t>)</w:t>
+      </w:r>
+      <w:r>
+        <w:rPr>
+          <w:rFonts w:ascii="Cambria Math" w:hAnsi="Cambria Math" w:cs="Cambria Math"/>
+          <w:color w:val="EE0000"/>
+        </w:rPr>
+        <w:t>∧</w:t>
+      </w:r>
+      <w:r>
+        <w:rPr>
+          <w:rFonts w:ascii="Aptos" w:hAnsi="Aptos" w:cs="Aptos"/>
           <w:color w:val="EE0000"/>
         </w:rPr>
         <w:t>¬</w:t>
       </w:r>
+      <w:r>
+        <w:rPr>
+          <w:color w:val="EE0000"/>
+        </w:rPr>
+        <w:t xml:space="preserve">Fraude(x)) </w:t>
+      </w:r>
+      <w:r>
+        <w:rPr>
+          <w:rFonts w:ascii="Aptos" w:hAnsi="Aptos" w:cs="Aptos"/>
+          <w:color w:val="EE0000"/>
+        </w:rPr>
+        <w:t>→</w:t>
+      </w:r>
+      <w:r>
+        <w:rPr>
+          <w:color w:val="EE0000"/>
+        </w:rPr>
+        <w:t xml:space="preserve"> Reconocido(x)]</w:t>
+      </w:r>
+    </w:p>
+    <w:p>
+      <w:r>
+        <w:rPr>
+          <w:rFonts w:ascii="Cambria Math" w:hAnsi="Cambria Math" w:cs="Cambria Math"/>
+        </w:rPr>
+        <w:t xml:space="preserve">B. </w:t>
+      </w:r>
+      <w:r>
+        <w:rPr>
+          <w:rFonts w:ascii="Cambria Math" w:hAnsi="Cambria Math" w:cs="Cambria Math"/>
+        </w:rPr>
+        <w:t>∀</w:t>
+      </w:r>
+      <w:r>
+        <w:t xml:space="preserve">x [(Investigador(x) </w:t>
+      </w:r>
+      <w:r>
+        <w:rPr>
+          <w:rFonts w:ascii="Cambria Math" w:hAnsi="Cambria Math" w:cs="Cambria Math"/>
+        </w:rPr>
+        <w:t>∧</w:t>
+      </w:r>
+      <w:r>
+        <w:t xml:space="preserve"> Publica(x, </w:t>
+      </w:r>
       <w:proofErr w:type="spellStart"/>
       <w:r>
-        <w:rPr>
-          <w:color w:val="EE0000"/>
-        </w:rPr>
-        <w:t>EfectosAdversos</w:t>
+        <w:t>AltoImpacto</w:t>
       </w:r>
       <w:proofErr w:type="spellEnd"/>
       <w:r>
-        <w:rPr>
-          <w:color w:val="EE0000"/>
-        </w:rPr>
-        <w:t>(m, p)))]</w:t>
+        <w:t xml:space="preserve">)) </w:t>
+      </w:r>
+      <w:r>
+        <w:rPr>
+          <w:rFonts w:ascii="Aptos" w:hAnsi="Aptos" w:cs="Aptos"/>
+        </w:rPr>
+        <w:t>→</w:t>
+      </w:r>
+      <w:r>
+        <w:t xml:space="preserve"> Reconocido(x)]</w:t>
       </w:r>
     </w:p>
     <w:p>
@@ -3033,16 +3257,94 @@
         <w:t>∀</w:t>
       </w:r>
       <w:r>
-        <w:t>m, p [(Diagn</w:t>
+        <w:t>x [(Investigador(x)</w:t>
+      </w:r>
+      <w:r>
+        <w:rPr>
+          <w:rFonts w:ascii="Cambria Math" w:hAnsi="Cambria Math" w:cs="Cambria Math"/>
+        </w:rPr>
+        <w:t>∧</w:t>
+      </w:r>
+      <w:r>
+        <w:t xml:space="preserve">Publica(x, </w:t>
+      </w:r>
+      <w:proofErr w:type="spellStart"/>
+      <w:r>
+        <w:t>AltoImpacto</w:t>
+      </w:r>
+      <w:proofErr w:type="spellEnd"/>
+      <w:r>
+        <w:t>)</w:t>
+      </w:r>
+      <w:r>
+        <w:rPr>
+          <w:rFonts w:ascii="Cambria Math" w:hAnsi="Cambria Math" w:cs="Cambria Math"/>
+        </w:rPr>
+        <w:t>∧</w:t>
+      </w:r>
+      <w:r>
+        <w:t xml:space="preserve">Fraude(x)) </w:t>
       </w:r>
       <w:r>
         <w:rPr>
           <w:rFonts w:ascii="Aptos" w:hAnsi="Aptos" w:cs="Aptos"/>
         </w:rPr>
-        <w:t>ó</w:t>
-      </w:r>
-      <w:r>
-        <w:t>stico(p,m)</w:t>
+        <w:t>→</w:t>
+      </w:r>
+      <w:r>
+        <w:t xml:space="preserve"> </w:t>
+      </w:r>
+      <w:r>
+        <w:rPr>
+          <w:rFonts w:ascii="Aptos" w:hAnsi="Aptos" w:cs="Aptos"/>
+        </w:rPr>
+        <w:t>¬</w:t>
+      </w:r>
+      <w:r>
+        <w:t>Reconocido(x)</w:t>
+      </w:r>
+    </w:p>
+    <w:p>
+      <w:r>
+        <w:rPr>
+          <w:rFonts w:ascii="Cambria Math" w:hAnsi="Cambria Math" w:cs="Cambria Math"/>
+        </w:rPr>
+        <w:t xml:space="preserve">D. </w:t>
+      </w:r>
+      <w:r>
+        <w:rPr>
+          <w:rFonts w:ascii="Cambria Math" w:hAnsi="Cambria Math" w:cs="Cambria Math"/>
+        </w:rPr>
+        <w:t>∀</w:t>
+      </w:r>
+      <w:r>
+        <w:t>x [(Investigador(x)</w:t>
+      </w:r>
+      <w:r>
+        <w:rPr>
+          <w:rFonts w:ascii="Cambria Math" w:hAnsi="Cambria Math" w:cs="Cambria Math"/>
+        </w:rPr>
+        <w:t>∧</w:t>
+      </w:r>
+      <w:r>
+        <w:t xml:space="preserve">Publica(x, </w:t>
+      </w:r>
+      <w:proofErr w:type="spellStart"/>
+      <w:r>
+        <w:t>AltoImpacto</w:t>
+      </w:r>
+      <w:proofErr w:type="spellEnd"/>
+      <w:r>
+        <w:t xml:space="preserve">)) </w:t>
+      </w:r>
+      <w:r>
+        <w:rPr>
+          <w:rFonts w:ascii="Aptos" w:hAnsi="Aptos" w:cs="Aptos"/>
+        </w:rPr>
+        <w:t>→</w:t>
+      </w:r>
+      <w:r>
+        <w:t xml:space="preserve"> (Reconocido(x)</w:t>
       </w:r>
       <w:r>
         <w:rPr>
@@ -3051,7 +3353,93 @@
         <w:t>∨</w:t>
       </w:r>
       <w:r>
-        <w:t>(TratadoPreviamente(m,p)</w:t>
+        <w:t>Fraude(x))]</w:t>
+      </w:r>
+    </w:p>
+    <w:p/>
+    <w:p>
+      <w:r>
+        <w:t>¿Cuál es la diferencia fundamental entre la completitud de resolución en lógica de primer orden (FOL) versus su completitud en lógica proposicional?</w:t>
+      </w:r>
+    </w:p>
+    <w:p>
+      <w:r>
+        <w:t xml:space="preserve">A. </w:t>
+      </w:r>
+      <w:r>
+        <w:t>La completitud es idéntica en ambos; solo cambia la complejidad computacional</w:t>
+      </w:r>
+    </w:p>
+    <w:p>
+      <w:r>
+        <w:t xml:space="preserve">B. </w:t>
+      </w:r>
+      <w:r>
+        <w:t>Resolución no es completa en ninguna de las dos lógicas</w:t>
+      </w:r>
+    </w:p>
+    <w:p>
+      <w:pPr>
+        <w:rPr>
+          <w:color w:val="EE0000"/>
+        </w:rPr>
+      </w:pPr>
+      <w:r>
+        <w:rPr>
+          <w:color w:val="EE0000"/>
+        </w:rPr>
+        <w:t xml:space="preserve">C. En proposicional es completo y </w:t>
+      </w:r>
+      <w:proofErr w:type="spellStart"/>
+      <w:r>
+        <w:rPr>
+          <w:color w:val="EE0000"/>
+        </w:rPr>
+        <w:t>decidible</w:t>
+      </w:r>
+      <w:proofErr w:type="spellEnd"/>
+      <w:r>
+        <w:rPr>
+          <w:color w:val="EE0000"/>
+        </w:rPr>
+        <w:t xml:space="preserve">; en FOL es completo pero </w:t>
+      </w:r>
+      <w:proofErr w:type="spellStart"/>
+      <w:r>
+        <w:rPr>
+          <w:color w:val="EE0000"/>
+        </w:rPr>
+        <w:t>semidecidible</w:t>
+      </w:r>
+      <w:proofErr w:type="spellEnd"/>
+    </w:p>
+    <w:p>
+      <w:r>
+        <w:t xml:space="preserve">D. </w:t>
+      </w:r>
+      <w:r>
+        <w:t>En FOL es más completo porque esta lógica es más más expresiva</w:t>
+      </w:r>
+    </w:p>
+    <w:p/>
+    <w:p>
+      <w:r>
+        <w:t>Convierte a forma normal conjuntiva (CNF):</w:t>
+      </w:r>
+      <w:r>
+        <w:t xml:space="preserve"> </w:t>
+      </w:r>
+      <w:r>
+        <w:t xml:space="preserve">(A → (B </w:t>
+      </w:r>
+      <w:r>
+        <w:rPr>
+          <w:rFonts w:ascii="Cambria Math" w:hAnsi="Cambria Math" w:cs="Cambria Math"/>
+        </w:rPr>
+        <w:t>∨</w:t>
+      </w:r>
+      <w:r>
+        <w:t xml:space="preserve"> C)) </w:t>
       </w:r>
       <w:r>
         <w:rPr>
@@ -3060,13 +3448,16 @@
         <w:t>∧</w:t>
       </w:r>
       <w:r>
+        <w:t xml:space="preserve"> (</w:t>
+      </w:r>
+      <w:r>
         <w:rPr>
           <w:rFonts w:ascii="Aptos" w:hAnsi="Aptos" w:cs="Aptos"/>
         </w:rPr>
         <w:t>¬</w:t>
       </w:r>
       <w:r>
-        <w:t xml:space="preserve">EfectosAdversos(m,p))) </w:t>
+        <w:t xml:space="preserve">B </w:t>
       </w:r>
       <w:r>
         <w:rPr>
@@ -3075,42 +3466,15 @@
         <w:t>→</w:t>
       </w:r>
       <w:r>
-        <w:t xml:space="preserve"> </w:t>
-      </w:r>
-      <w:r>
-        <w:t>Prescrito(m, p)]</w:t>
-      </w:r>
-    </w:p>
-    <w:p>
-      <w:r>
-        <w:t xml:space="preserve">D. </w:t>
-      </w:r>
-      <w:r>
-        <w:rPr>
-          <w:rFonts w:ascii="Cambria Math" w:hAnsi="Cambria Math" w:cs="Cambria Math"/>
-        </w:rPr>
-        <w:t>∀</w:t>
-      </w:r>
-      <w:r>
-        <w:t xml:space="preserve">m, p [Prescrito(m, p) </w:t>
-      </w:r>
-      <w:r>
-        <w:rPr>
-          <w:rFonts w:ascii="Aptos" w:hAnsi="Aptos" w:cs="Aptos"/>
-        </w:rPr>
-        <w:t>→</w:t>
-      </w:r>
-      <w:r>
-        <w:t xml:space="preserve"> (Diagn</w:t>
-      </w:r>
-      <w:r>
-        <w:rPr>
-          <w:rFonts w:ascii="Aptos" w:hAnsi="Aptos" w:cs="Aptos"/>
-        </w:rPr>
-        <w:t>ó</w:t>
-      </w:r>
-      <w:r>
-        <w:t xml:space="preserve">stico(p, m) </w:t>
+        <w:t xml:space="preserve"> D)</w:t>
+      </w:r>
+    </w:p>
+    <w:p>
+      <w:r>
+        <w:t xml:space="preserve">A. </w:t>
+      </w:r>
+      <w:r>
+        <w:t xml:space="preserve">A </w:t>
       </w:r>
       <w:r>
         <w:rPr>
@@ -3119,255 +3483,7 @@
         <w:t>∨</w:t>
       </w:r>
       <w:r>
-        <w:t xml:space="preserve"> </w:t>
-      </w:r>
-      <w:proofErr w:type="spellStart"/>
-      <w:r>
-        <w:t>TratadoPreviamente</w:t>
-      </w:r>
-      <w:proofErr w:type="spellEnd"/>
-      <w:r>
-        <w:t>(m, p))]</w:t>
-      </w:r>
-    </w:p>
-    <w:p/>
-    <w:p>
-      <w:r>
-        <w:t>Considera la sentencia: “Todos los investigadores que publican en revistas de alto impacto son reconocidos, a menos que cometan fraude.”</w:t>
-      </w:r>
-    </w:p>
-    <w:p>
-      <w:pPr>
-        <w:rPr>
-          <w:color w:val="EE0000"/>
-        </w:rPr>
-      </w:pPr>
-      <w:r>
-        <w:rPr>
-          <w:rFonts w:ascii="Cambria Math" w:hAnsi="Cambria Math" w:cs="Cambria Math"/>
-          <w:color w:val="EE0000"/>
-        </w:rPr>
-        <w:t xml:space="preserve">A. </w:t>
-      </w:r>
-      <w:r>
-        <w:rPr>
-          <w:rFonts w:ascii="Cambria Math" w:hAnsi="Cambria Math" w:cs="Cambria Math"/>
-          <w:color w:val="EE0000"/>
-        </w:rPr>
-        <w:t>∀</w:t>
-      </w:r>
-      <w:r>
-        <w:rPr>
-          <w:color w:val="EE0000"/>
-        </w:rPr>
-        <w:t>x [(Investigador(x)</w:t>
-      </w:r>
-      <w:r>
-        <w:rPr>
-          <w:rFonts w:ascii="Cambria Math" w:hAnsi="Cambria Math" w:cs="Cambria Math"/>
-          <w:color w:val="EE0000"/>
-        </w:rPr>
-        <w:t>∧</w:t>
-      </w:r>
-      <w:r>
-        <w:rPr>
-          <w:color w:val="EE0000"/>
-        </w:rPr>
-        <w:t xml:space="preserve">Publica(x, </w:t>
-      </w:r>
-      <w:proofErr w:type="spellStart"/>
-      <w:r>
-        <w:rPr>
-          <w:color w:val="EE0000"/>
-        </w:rPr>
-        <w:t>AltoImpacto</w:t>
-      </w:r>
-      <w:proofErr w:type="spellEnd"/>
-      <w:r>
-        <w:rPr>
-          <w:color w:val="EE0000"/>
-        </w:rPr>
-        <w:t>)</w:t>
-      </w:r>
-      <w:r>
-        <w:rPr>
-          <w:rFonts w:ascii="Cambria Math" w:hAnsi="Cambria Math" w:cs="Cambria Math"/>
-          <w:color w:val="EE0000"/>
-        </w:rPr>
-        <w:t>∧</w:t>
-      </w:r>
-      <w:r>
-        <w:rPr>
-          <w:rFonts w:ascii="Aptos" w:hAnsi="Aptos" w:cs="Aptos"/>
-          <w:color w:val="EE0000"/>
-        </w:rPr>
-        <w:t>¬</w:t>
-      </w:r>
-      <w:r>
-        <w:rPr>
-          <w:color w:val="EE0000"/>
-        </w:rPr>
-        <w:t xml:space="preserve">Fraude(x)) </w:t>
-      </w:r>
-      <w:r>
-        <w:rPr>
-          <w:rFonts w:ascii="Aptos" w:hAnsi="Aptos" w:cs="Aptos"/>
-          <w:color w:val="EE0000"/>
-        </w:rPr>
-        <w:t>→</w:t>
-      </w:r>
-      <w:r>
-        <w:rPr>
-          <w:color w:val="EE0000"/>
-        </w:rPr>
-        <w:t xml:space="preserve"> Reconocido(x)]</w:t>
-      </w:r>
-    </w:p>
-    <w:p>
-      <w:r>
-        <w:rPr>
-          <w:rFonts w:ascii="Cambria Math" w:hAnsi="Cambria Math" w:cs="Cambria Math"/>
-        </w:rPr>
-        <w:t xml:space="preserve">B. </w:t>
-      </w:r>
-      <w:r>
-        <w:rPr>
-          <w:rFonts w:ascii="Cambria Math" w:hAnsi="Cambria Math" w:cs="Cambria Math"/>
-        </w:rPr>
-        <w:t>∀</w:t>
-      </w:r>
-      <w:r>
-        <w:t xml:space="preserve">x [(Investigador(x) </w:t>
-      </w:r>
-      <w:r>
-        <w:rPr>
-          <w:rFonts w:ascii="Cambria Math" w:hAnsi="Cambria Math" w:cs="Cambria Math"/>
-        </w:rPr>
-        <w:t>∧</w:t>
-      </w:r>
-      <w:r>
-        <w:t xml:space="preserve"> Publica(x, </w:t>
-      </w:r>
-      <w:proofErr w:type="spellStart"/>
-      <w:r>
-        <w:t>AltoImpacto</w:t>
-      </w:r>
-      <w:proofErr w:type="spellEnd"/>
-      <w:r>
-        <w:t xml:space="preserve">)) </w:t>
-      </w:r>
-      <w:r>
-        <w:rPr>
-          <w:rFonts w:ascii="Aptos" w:hAnsi="Aptos" w:cs="Aptos"/>
-        </w:rPr>
-        <w:t>→</w:t>
-      </w:r>
-      <w:r>
-        <w:t xml:space="preserve"> Reconocido(x)]</w:t>
-      </w:r>
-    </w:p>
-    <w:p>
-      <w:r>
-        <w:rPr>
-          <w:rFonts w:ascii="Cambria Math" w:hAnsi="Cambria Math" w:cs="Cambria Math"/>
-        </w:rPr>
-        <w:t xml:space="preserve">C. </w:t>
-      </w:r>
-      <w:r>
-        <w:rPr>
-          <w:rFonts w:ascii="Cambria Math" w:hAnsi="Cambria Math" w:cs="Cambria Math"/>
-        </w:rPr>
-        <w:t>∀</w:t>
-      </w:r>
-      <w:r>
-        <w:t>x [(Investigador(x)</w:t>
-      </w:r>
-      <w:r>
-        <w:rPr>
-          <w:rFonts w:ascii="Cambria Math" w:hAnsi="Cambria Math" w:cs="Cambria Math"/>
-        </w:rPr>
-        <w:t>∧</w:t>
-      </w:r>
-      <w:r>
-        <w:t xml:space="preserve">Publica(x, </w:t>
-      </w:r>
-      <w:proofErr w:type="spellStart"/>
-      <w:r>
-        <w:t>AltoImpacto</w:t>
-      </w:r>
-      <w:proofErr w:type="spellEnd"/>
-      <w:r>
-        <w:t>)</w:t>
-      </w:r>
-      <w:r>
-        <w:rPr>
-          <w:rFonts w:ascii="Cambria Math" w:hAnsi="Cambria Math" w:cs="Cambria Math"/>
-        </w:rPr>
-        <w:t>∧</w:t>
-      </w:r>
-      <w:r>
-        <w:t xml:space="preserve">Fraude(x)) </w:t>
-      </w:r>
-      <w:r>
-        <w:rPr>
-          <w:rFonts w:ascii="Aptos" w:hAnsi="Aptos" w:cs="Aptos"/>
-        </w:rPr>
-        <w:t>→</w:t>
-      </w:r>
-      <w:r>
-        <w:t xml:space="preserve"> </w:t>
-      </w:r>
-      <w:r>
-        <w:rPr>
-          <w:rFonts w:ascii="Aptos" w:hAnsi="Aptos" w:cs="Aptos"/>
-        </w:rPr>
-        <w:t>¬</w:t>
-      </w:r>
-      <w:r>
-        <w:t>Reconocido(x)</w:t>
-      </w:r>
-    </w:p>
-    <w:p>
-      <w:r>
-        <w:rPr>
-          <w:rFonts w:ascii="Cambria Math" w:hAnsi="Cambria Math" w:cs="Cambria Math"/>
-        </w:rPr>
-        <w:t xml:space="preserve">D. </w:t>
-      </w:r>
-      <w:r>
-        <w:rPr>
-          <w:rFonts w:ascii="Cambria Math" w:hAnsi="Cambria Math" w:cs="Cambria Math"/>
-        </w:rPr>
-        <w:t>∀</w:t>
-      </w:r>
-      <w:r>
-        <w:t>x [(Investigador(x)</w:t>
-      </w:r>
-      <w:r>
-        <w:rPr>
-          <w:rFonts w:ascii="Cambria Math" w:hAnsi="Cambria Math" w:cs="Cambria Math"/>
-        </w:rPr>
-        <w:t>∧</w:t>
-      </w:r>
-      <w:r>
-        <w:t xml:space="preserve">Publica(x, </w:t>
-      </w:r>
-      <w:proofErr w:type="spellStart"/>
-      <w:r>
-        <w:t>AltoImpacto</w:t>
-      </w:r>
-      <w:proofErr w:type="spellEnd"/>
-      <w:r>
-        <w:t xml:space="preserve">)) </w:t>
-      </w:r>
-      <w:r>
-        <w:rPr>
-          <w:rFonts w:ascii="Aptos" w:hAnsi="Aptos" w:cs="Aptos"/>
-        </w:rPr>
-        <w:t>→</w:t>
-      </w:r>
-      <w:r>
-        <w:t xml:space="preserve"> (Reconocido(x)</w:t>
+        <w:t xml:space="preserve"> B </w:t>
       </w:r>
       <w:r>
         <w:rPr>
@@ -3376,90 +3492,7 @@
         <w:t>∨</w:t>
       </w:r>
       <w:r>
-        <w:t>Fraude(x))]</w:t>
-      </w:r>
-    </w:p>
-    <w:p/>
-    <w:p>
-      <w:r>
-        <w:t>¿Cuál es la diferencia fundamental entre la completitud de resolución en lógica de primer orden (FOL) versus su completitud en lógica proposicional?</w:t>
-      </w:r>
-    </w:p>
-    <w:p>
-      <w:r>
-        <w:t xml:space="preserve">A. </w:t>
-      </w:r>
-      <w:r>
-        <w:t>La completitud es idéntica en ambos; solo cambia la complejidad computacional</w:t>
-      </w:r>
-    </w:p>
-    <w:p>
-      <w:r>
-        <w:t xml:space="preserve">B. </w:t>
-      </w:r>
-      <w:r>
-        <w:t>Resolución no es completa en ninguna de las dos lógicas</w:t>
-      </w:r>
-    </w:p>
-    <w:p>
-      <w:pPr>
-        <w:rPr>
-          <w:color w:val="EE0000"/>
-        </w:rPr>
-      </w:pPr>
-      <w:r>
-        <w:rPr>
-          <w:color w:val="EE0000"/>
-        </w:rPr>
-        <w:t xml:space="preserve">C. </w:t>
-      </w:r>
-      <w:r>
-        <w:rPr>
-          <w:color w:val="EE0000"/>
-        </w:rPr>
-        <w:t xml:space="preserve">En proposicional es completo y </w:t>
-      </w:r>
-      <w:proofErr w:type="spellStart"/>
-      <w:r>
-        <w:rPr>
-          <w:color w:val="EE0000"/>
-        </w:rPr>
-        <w:t>decidible</w:t>
-      </w:r>
-      <w:proofErr w:type="spellEnd"/>
-      <w:r>
-        <w:rPr>
-          <w:color w:val="EE0000"/>
-        </w:rPr>
-        <w:t xml:space="preserve">; en FOL es completo pero </w:t>
-      </w:r>
-      <w:proofErr w:type="spellStart"/>
-      <w:r>
-        <w:rPr>
-          <w:color w:val="EE0000"/>
-        </w:rPr>
-        <w:t>semidecidible</w:t>
-      </w:r>
-      <w:proofErr w:type="spellEnd"/>
-    </w:p>
-    <w:p>
-      <w:r>
-        <w:t xml:space="preserve">D. </w:t>
-      </w:r>
-      <w:r>
-        <w:t>En FOL es más completo porque esta lógica es más más expresiva</w:t>
-      </w:r>
-    </w:p>
-    <w:p/>
-    <w:p>
-      <w:r>
-        <w:t>Convierte a forma normal conjuntiva (CNF):</w:t>
-      </w:r>
-      <w:r>
-        <w:t xml:space="preserve"> </w:t>
-      </w:r>
-      <w:r>
-        <w:t xml:space="preserve">(A → (B </w:t>
+        <w:t xml:space="preserve"> C </w:t>
       </w:r>
       <w:r>
         <w:rPr>
@@ -3468,68 +3501,6 @@
         <w:t>∨</w:t>
       </w:r>
       <w:r>
-        <w:t xml:space="preserve"> C)) </w:t>
-      </w:r>
-      <w:r>
-        <w:rPr>
-          <w:rFonts w:ascii="Cambria Math" w:hAnsi="Cambria Math" w:cs="Cambria Math"/>
-        </w:rPr>
-        <w:t>∧</w:t>
-      </w:r>
-      <w:r>
-        <w:t xml:space="preserve"> (</w:t>
-      </w:r>
-      <w:r>
-        <w:rPr>
-          <w:rFonts w:ascii="Aptos" w:hAnsi="Aptos" w:cs="Aptos"/>
-        </w:rPr>
-        <w:t>¬</w:t>
-      </w:r>
-      <w:r>
-        <w:t xml:space="preserve">B </w:t>
-      </w:r>
-      <w:r>
-        <w:rPr>
-          <w:rFonts w:ascii="Aptos" w:hAnsi="Aptos" w:cs="Aptos"/>
-        </w:rPr>
-        <w:t>→</w:t>
-      </w:r>
-      <w:r>
-        <w:t xml:space="preserve"> D)</w:t>
-      </w:r>
-    </w:p>
-    <w:p>
-      <w:r>
-        <w:t xml:space="preserve">A. </w:t>
-      </w:r>
-      <w:r>
-        <w:t xml:space="preserve">A </w:t>
-      </w:r>
-      <w:r>
-        <w:rPr>
-          <w:rFonts w:ascii="Cambria Math" w:hAnsi="Cambria Math" w:cs="Cambria Math"/>
-        </w:rPr>
-        <w:t>∨</w:t>
-      </w:r>
-      <w:r>
-        <w:t xml:space="preserve"> B </w:t>
-      </w:r>
-      <w:r>
-        <w:rPr>
-          <w:rFonts w:ascii="Cambria Math" w:hAnsi="Cambria Math" w:cs="Cambria Math"/>
-        </w:rPr>
-        <w:t>∨</w:t>
-      </w:r>
-      <w:r>
-        <w:t xml:space="preserve"> C </w:t>
-      </w:r>
-      <w:r>
-        <w:rPr>
-          <w:rFonts w:ascii="Cambria Math" w:hAnsi="Cambria Math" w:cs="Cambria Math"/>
-        </w:rPr>
-        <w:t>∨</w:t>
-      </w:r>
-      <w:r>
         <w:t xml:space="preserve"> D</w:t>
       </w:r>
     </w:p>
@@ -3543,13 +3514,7 @@
         <w:rPr>
           <w:color w:val="EE0000"/>
         </w:rPr>
-        <w:t xml:space="preserve">B. </w:t>
-      </w:r>
-      <w:r>
-        <w:rPr>
-          <w:color w:val="EE0000"/>
-        </w:rPr>
-        <w:t xml:space="preserve">(¬A </w:t>
+        <w:t xml:space="preserve">B. (¬A </w:t>
       </w:r>
       <w:r>
         <w:rPr>
@@ -3822,13 +3787,7 @@
         <w:rPr>
           <w:color w:val="EE0000"/>
         </w:rPr>
-        <w:t xml:space="preserve">B. </w:t>
-      </w:r>
-      <w:r>
-        <w:rPr>
-          <w:color w:val="EE0000"/>
-        </w:rPr>
-        <w:t>María</w:t>
+        <w:t>B. María</w:t>
       </w:r>
     </w:p>
     <w:p>
@@ -3966,13 +3925,7 @@
         <w:rPr>
           <w:color w:val="EE0000"/>
         </w:rPr>
-        <w:t xml:space="preserve">B. </w:t>
-      </w:r>
-      <w:r>
-        <w:rPr>
-          <w:color w:val="EE0000"/>
-        </w:rPr>
-        <w:t>Devuelve X = 2, luego X = 3, luego intenta encontrar más soluciones pero entra en un bucle infinito entre nodos 2 y 3</w:t>
+        <w:t>B. Devuelve X = 2, luego X = 3, luego intenta encontrar más soluciones pero entra en un bucle infinito entre nodos 2 y 3</w:t>
       </w:r>
     </w:p>
     <w:p>
@@ -3991,7 +3944,13 @@
         <w:t>Devuelve una solución única: X = 2</w:t>
       </w:r>
     </w:p>
-    <w:p/>
+    <w:p>
+      <w:pPr>
+        <w:rPr>
+          <w:u w:val="single"/>
+        </w:rPr>
+      </w:pPr>
+    </w:p>
     <w:sectPr>
       <w:pgSz w:w="11906" w:h="16838"/>
       <w:pgMar w:top="1417" w:right="1701" w:bottom="1417" w:left="1701" w:header="708" w:footer="708" w:gutter="0"/>
@@ -5538,6 +5497,7 @@
   <w:style w:type="character" w:default="1" w:styleId="Fuentedeprrafopredeter">
     <w:name w:val="Default Paragraph Font"/>
     <w:uiPriority w:val="1"/>
+    <w:semiHidden/>
     <w:unhideWhenUsed/>
   </w:style>
   <w:style w:type="table" w:default="1" w:styleId="Tablanormal">

</xml_diff>